<commit_message>
add some new idea
</commit_message>
<xml_diff>
--- a/doc/Bandwidth and Latency Efficient Self-Adaption Dram Cache.docx
+++ b/doc/Bandwidth and Latency Efficient Self-Adaption Dram Cache.docx
@@ -6,6 +6,7 @@
       <w:pPr>
         <w:pStyle w:val="Heading1"/>
       </w:pPr>
+      <w:bookmarkStart w:id="0" w:name="_GoBack"/>
       <w:r>
         <w:rPr>
           <w:rFonts w:hint="eastAsia"/>
@@ -38,13 +39,29 @@
         <w:t>替换算法对于</w:t>
       </w:r>
       <w:r>
-        <w:t>SPEC CPU中lbm这种程序很不友好（</w:t>
-      </w:r>
-      <w:r>
-        <w:rPr>
-          <w:rFonts w:hint="eastAsia"/>
-        </w:rPr>
-        <w:t>缺失率70.9</w:t>
+        <w:t>SPEC CPU中</w:t>
+      </w:r>
+      <w:proofErr w:type="spellStart"/>
+      <w:r>
+        <w:t>lbm</w:t>
+      </w:r>
+      <w:proofErr w:type="spellEnd"/>
+      <w:r>
+        <w:t>这种程序很不友好（</w:t>
+      </w:r>
+      <w:proofErr w:type="gramStart"/>
+      <w:r>
+        <w:rPr>
+          <w:rFonts w:hint="eastAsia"/>
+        </w:rPr>
+        <w:t>缺失率</w:t>
+      </w:r>
+      <w:proofErr w:type="gramEnd"/>
+      <w:r>
+        <w:rPr>
+          <w:rFonts w:hint="eastAsia"/>
+        </w:rPr>
+        <w:t>70.9</w:t>
       </w:r>
       <w:r>
         <w:t>%）</w:t>
@@ -65,7 +82,15 @@
         <w:t>或者</w:t>
       </w:r>
       <w:r>
-        <w:t>miss rate动态决定替换算法，提高lbm程序的性能。这类程序有个特点：spatial locality比较好，</w:t>
+        <w:t>miss rate动态决定替换算法，提高</w:t>
+      </w:r>
+      <w:proofErr w:type="spellStart"/>
+      <w:r>
+        <w:t>lbm</w:t>
+      </w:r>
+      <w:proofErr w:type="spellEnd"/>
+      <w:r>
+        <w:t>程序的性能。这类程序有个特点：spatial locality比较好，</w:t>
       </w:r>
       <w:r>
         <w:rPr>
@@ -147,7 +172,15 @@
         <w:t>推测</w:t>
       </w:r>
       <w:r>
-        <w:t>的从DramCache写回Dram，充分利用Dram</w:t>
+        <w:t>的从</w:t>
+      </w:r>
+      <w:proofErr w:type="spellStart"/>
+      <w:r>
+        <w:t>DramCache</w:t>
+      </w:r>
+      <w:proofErr w:type="spellEnd"/>
+      <w:r>
+        <w:t>写回Dram，充分利用Dram</w:t>
       </w:r>
       <w:r>
         <w:rPr>
@@ -178,7 +211,28 @@
         <w:t>方法1：Banshee</w:t>
       </w:r>
       <w:r>
-        <w:t>只有在访问片上内存的TagBuffer后才能知道是否命中片上内存，如果把命中信息直接放到L3级别，当L3miss的请求知道是否命中片上内存时，可以不访问Tagbuffer，直接访问Dram，</w:t>
+        <w:t>只有在访问片上内存的</w:t>
+      </w:r>
+      <w:proofErr w:type="spellStart"/>
+      <w:r>
+        <w:t>TagBuffer</w:t>
+      </w:r>
+      <w:proofErr w:type="spellEnd"/>
+      <w:r>
+        <w:t>后才能知道是否命中片上内存，如果把命中信息直接放到L3级别，当L3miss的请求知道是否命中片上内存时，可以</w:t>
+      </w:r>
+      <w:proofErr w:type="gramStart"/>
+      <w:r>
+        <w:t>不访问</w:t>
+      </w:r>
+      <w:proofErr w:type="spellStart"/>
+      <w:proofErr w:type="gramEnd"/>
+      <w:r>
+        <w:t>Tagbuffer</w:t>
+      </w:r>
+      <w:proofErr w:type="spellEnd"/>
+      <w:r>
+        <w:t>，直接访问Dram，</w:t>
       </w:r>
       <w:r>
         <w:rPr>
@@ -186,8 +240,13 @@
         </w:rPr>
         <w:t>记录</w:t>
       </w:r>
-      <w:r>
-        <w:t>该访问频率</w:t>
+      <w:proofErr w:type="gramStart"/>
+      <w:r>
+        <w:t>该访问</w:t>
+      </w:r>
+      <w:proofErr w:type="gramEnd"/>
+      <w:r>
+        <w:t>频率</w:t>
       </w:r>
       <w:r>
         <w:rPr>
@@ -330,14 +389,24 @@
         <w:t>，</w:t>
       </w:r>
       <w:r>
-        <w:t>Banshee更适合mcf*16，但是在</w:t>
-      </w:r>
-      <w:r>
-        <w:rPr>
-          <w:rFonts w:hint="eastAsia"/>
-        </w:rPr>
+        <w:t>Banshee更适合</w:t>
+      </w:r>
+      <w:proofErr w:type="spellStart"/>
+      <w:r>
         <w:t>mcf</w:t>
       </w:r>
+      <w:proofErr w:type="spellEnd"/>
+      <w:r>
+        <w:t>*16，但是在</w:t>
+      </w:r>
+      <w:proofErr w:type="spellStart"/>
+      <w:r>
+        <w:rPr>
+          <w:rFonts w:hint="eastAsia"/>
+        </w:rPr>
+        <w:t>mcf</w:t>
+      </w:r>
+      <w:proofErr w:type="spellEnd"/>
       <w:r>
         <w:t>*4</w:t>
       </w:r>
@@ -347,8 +416,13 @@
         </w:rPr>
         <w:t>、</w:t>
       </w:r>
-      <w:r>
-        <w:t>mcf*8</w:t>
+      <w:proofErr w:type="spellStart"/>
+      <w:r>
+        <w:t>mcf</w:t>
+      </w:r>
+      <w:proofErr w:type="spellEnd"/>
+      <w:r>
+        <w:t>*8</w:t>
       </w:r>
       <w:r>
         <w:rPr>
@@ -376,7 +450,44 @@
         <w:t>通过</w:t>
       </w:r>
       <w:r>
-        <w:t>DC的缺失率选择tagless还是banshee的替换算法及粒度，默认banshee的，如果缺失率高就切换成tagless以footprint为单位的next way替换算法，否则就一直默认banshee的方法。问题：如何从tagless切换回来？</w:t>
+        <w:t>DC的</w:t>
+      </w:r>
+      <w:proofErr w:type="gramStart"/>
+      <w:r>
+        <w:t>缺失率选择</w:t>
+      </w:r>
+      <w:proofErr w:type="spellStart"/>
+      <w:proofErr w:type="gramEnd"/>
+      <w:r>
+        <w:t>tagless</w:t>
+      </w:r>
+      <w:proofErr w:type="spellEnd"/>
+      <w:r>
+        <w:t>还是banshee的替换算法及粒度，默认banshee的，如果</w:t>
+      </w:r>
+      <w:proofErr w:type="gramStart"/>
+      <w:r>
+        <w:t>缺失率高就</w:t>
+      </w:r>
+      <w:proofErr w:type="gramEnd"/>
+      <w:r>
+        <w:t>切换成</w:t>
+      </w:r>
+      <w:proofErr w:type="spellStart"/>
+      <w:r>
+        <w:t>tagless</w:t>
+      </w:r>
+      <w:proofErr w:type="spellEnd"/>
+      <w:r>
+        <w:t>以footprint为单位的next way替换算法，否则就一直默认banshee的方法。问题：如何从</w:t>
+      </w:r>
+      <w:proofErr w:type="spellStart"/>
+      <w:r>
+        <w:t>tagless</w:t>
+      </w:r>
+      <w:proofErr w:type="spellEnd"/>
+      <w:r>
+        <w:t>切换回来？</w:t>
       </w:r>
     </w:p>
     <w:p>
@@ -395,7 +506,63 @@
         <w:t>如何能让</w:t>
       </w:r>
       <w:r>
-        <w:t>DC的性能比cacheonly好？只有当dram cache size不是限制的情况下才有可能，因为cacheonly是以dram cache无限大为例的。什么情况下有这种可能？当程序footprint足够小时，dram cache size不是性能瓶颈了，此时如果能把片外内存也用上，性能可能就比cacheonly的好。这种情况下如何充分利用片外dram进一步提升性能？如果从llc出来的请求就知道是否命中dc，可以绕过访问tagbuffer的延迟，在llc中存一个tagbuffer的缓存？ 或者在每</w:t>
+        <w:t>DC的性能比</w:t>
+      </w:r>
+      <w:proofErr w:type="spellStart"/>
+      <w:r>
+        <w:t>cacheonly</w:t>
+      </w:r>
+      <w:proofErr w:type="spellEnd"/>
+      <w:r>
+        <w:t>好？只有当dram cache size不是限制的情况下才有可能，因为</w:t>
+      </w:r>
+      <w:proofErr w:type="spellStart"/>
+      <w:r>
+        <w:t>cacheonly</w:t>
+      </w:r>
+      <w:proofErr w:type="spellEnd"/>
+      <w:r>
+        <w:t>是以dram cache无限大为例的。什么情况下有这种可能？当程序footprint足够小时，dram cache size不是性能瓶颈了，此时如果能把片外内存也用上，性能可能就比</w:t>
+      </w:r>
+      <w:proofErr w:type="spellStart"/>
+      <w:r>
+        <w:t>cacheonly</w:t>
+      </w:r>
+      <w:proofErr w:type="spellEnd"/>
+      <w:r>
+        <w:t>的好。这种情况下如何充分利用片外dram进一步提升性能？如果从</w:t>
+      </w:r>
+      <w:proofErr w:type="spellStart"/>
+      <w:r>
+        <w:t>llc</w:t>
+      </w:r>
+      <w:proofErr w:type="spellEnd"/>
+      <w:r>
+        <w:t>出来的请求就知道是否命中dc，可以绕过访问</w:t>
+      </w:r>
+      <w:proofErr w:type="spellStart"/>
+      <w:r>
+        <w:t>tagbuffer</w:t>
+      </w:r>
+      <w:proofErr w:type="spellEnd"/>
+      <w:r>
+        <w:t>的延迟，在</w:t>
+      </w:r>
+      <w:proofErr w:type="spellStart"/>
+      <w:r>
+        <w:t>llc</w:t>
+      </w:r>
+      <w:proofErr w:type="spellEnd"/>
+      <w:r>
+        <w:t>中存一个</w:t>
+      </w:r>
+      <w:proofErr w:type="spellStart"/>
+      <w:r>
+        <w:t>tagbuffer</w:t>
+      </w:r>
+      <w:proofErr w:type="spellEnd"/>
+      <w:r>
+        <w:t>的缓存？ 或者在每</w:t>
       </w:r>
       <w:r>
         <w:rPr>
@@ -403,8 +570,53 @@
         </w:rPr>
         <w:t>一个</w:t>
       </w:r>
-      <w:r>
-        <w:t>cacheline中存一个bit标识是否命中dc，如果tagbuffer中有remap就把remap信息传回llc进行flush。或者用stream register，如果不命中则标识肯定不在dc里，此时可以直接访问dram，为了把热数据放到dc中，还需要在llc中维护计数器和页面地址，多次不通过dram cache访问片外dram时就把数据swap进dram cache</w:t>
+      <w:proofErr w:type="spellStart"/>
+      <w:r>
+        <w:t>cacheline</w:t>
+      </w:r>
+      <w:proofErr w:type="spellEnd"/>
+      <w:r>
+        <w:t>中存一个bit标识是否命中dc，如果</w:t>
+      </w:r>
+      <w:proofErr w:type="spellStart"/>
+      <w:r>
+        <w:t>tagbuffer</w:t>
+      </w:r>
+      <w:proofErr w:type="spellEnd"/>
+      <w:r>
+        <w:t>中有remap就把remap信息传回</w:t>
+      </w:r>
+      <w:proofErr w:type="spellStart"/>
+      <w:r>
+        <w:t>llc</w:t>
+      </w:r>
+      <w:proofErr w:type="spellEnd"/>
+      <w:r>
+        <w:t>进行flush。或者用stream register，如果</w:t>
+      </w:r>
+      <w:proofErr w:type="gramStart"/>
+      <w:r>
+        <w:t>不</w:t>
+      </w:r>
+      <w:proofErr w:type="gramEnd"/>
+      <w:r>
+        <w:t>命中则标识肯定不在dc里，此时可以直接访问dram，为了把</w:t>
+      </w:r>
+      <w:proofErr w:type="gramStart"/>
+      <w:r>
+        <w:t>热数据</w:t>
+      </w:r>
+      <w:proofErr w:type="gramEnd"/>
+      <w:r>
+        <w:t>放到dc中，还需要在</w:t>
+      </w:r>
+      <w:proofErr w:type="spellStart"/>
+      <w:r>
+        <w:t>llc</w:t>
+      </w:r>
+      <w:proofErr w:type="spellEnd"/>
+      <w:r>
+        <w:t>中维护计数器和页面地址，多次不通过dram cache访问片外dram时就把数据swap进dram cache</w:t>
       </w:r>
     </w:p>
     <w:p>
@@ -422,8 +634,13 @@
         </w:rPr>
         <w:t>把所有</w:t>
       </w:r>
-      <w:r>
-        <w:t>speccpu都测一遍，改完后以health16 lbm16 mcf16 mix3*16测试</w:t>
+      <w:proofErr w:type="spellStart"/>
+      <w:r>
+        <w:t>speccpu</w:t>
+      </w:r>
+      <w:proofErr w:type="spellEnd"/>
+      <w:r>
+        <w:t>都测一遍，改完后以health16 lbm16 mcf16 mix3*16测试</w:t>
       </w:r>
     </w:p>
     <w:p>
@@ -733,12 +950,14 @@
               <w:pStyle w:val="ListParagraph"/>
               <w:ind w:firstLineChars="0" w:firstLine="0"/>
             </w:pPr>
+            <w:proofErr w:type="spellStart"/>
             <w:r>
               <w:rPr>
                 <w:rFonts w:hint="eastAsia"/>
               </w:rPr>
               <w:t>TagBuffer</w:t>
             </w:r>
+            <w:proofErr w:type="spellEnd"/>
           </w:p>
         </w:tc>
         <w:tc>
@@ -1020,6 +1239,9 @@
             <w:pPr>
               <w:pStyle w:val="ListParagraph"/>
               <w:ind w:firstLineChars="0" w:firstLine="0"/>
+              <w:rPr>
+                <w:rFonts w:hint="eastAsia"/>
+              </w:rPr>
             </w:pPr>
             <w:r>
               <w:rPr>
@@ -1038,6 +1260,93 @@
             </w:r>
             <w:r>
               <w:t>/Banshee</w:t>
+            </w:r>
+            <w:r>
+              <w:rPr>
+                <w:rFonts w:hint="eastAsia"/>
+              </w:rPr>
+              <w:t>，在4路</w:t>
+            </w:r>
+            <w:r>
+              <w:t>cache里选择一路做成footprint cache，</w:t>
+            </w:r>
+            <w:r>
+              <w:rPr>
+                <w:rFonts w:hint="eastAsia"/>
+              </w:rPr>
+              <w:t>用</w:t>
+            </w:r>
+            <w:r>
+              <w:t>LRU替换算法以</w:t>
+            </w:r>
+            <w:r>
+              <w:rPr>
+                <w:rFonts w:hint="eastAsia"/>
+              </w:rPr>
+              <w:t>footprint</w:t>
+            </w:r>
+            <w:r>
+              <w:t>为粒度</w:t>
+            </w:r>
+            <w:r>
+              <w:rPr>
+                <w:rFonts w:hint="eastAsia"/>
+              </w:rPr>
+              <w:t>，</w:t>
+            </w:r>
+            <w:r>
+              <w:t>剩余的</w:t>
+            </w:r>
+            <w:r>
+              <w:rPr>
+                <w:rFonts w:hint="eastAsia"/>
+              </w:rPr>
+              <w:t>3路</w:t>
+            </w:r>
+            <w:r>
+              <w:t>继续</w:t>
+            </w:r>
+            <w:r>
+              <w:rPr>
+                <w:rFonts w:hint="eastAsia"/>
+              </w:rPr>
+              <w:t>以</w:t>
+            </w:r>
+            <w:r>
+              <w:t>页面为粒度</w:t>
+            </w:r>
+            <w:r>
+              <w:t>使用</w:t>
+            </w:r>
+            <w:r>
+              <w:rPr>
+                <w:rFonts w:hint="eastAsia"/>
+              </w:rPr>
+              <w:t>FBR</w:t>
+            </w:r>
+            <w:r>
+              <w:t>替换算法</w:t>
+            </w:r>
+            <w:r>
+              <w:rPr>
+                <w:rFonts w:hint="eastAsia"/>
+              </w:rPr>
+              <w:t>，</w:t>
+            </w:r>
+            <w:r>
+              <w:rPr>
+                <w:rFonts w:hint="eastAsia"/>
+              </w:rPr>
+              <w:t>如</w:t>
+            </w:r>
+            <w:r>
+              <w:t>下图所示</w:t>
+            </w:r>
+            <w:r>
+              <w:rPr>
+                <w:rFonts w:hint="eastAsia"/>
+              </w:rPr>
+              <w:t>。</w:t>
             </w:r>
           </w:p>
         </w:tc>
@@ -1054,9 +1363,6 @@
             <w:pPr>
               <w:pStyle w:val="ListParagraph"/>
               <w:ind w:firstLineChars="0" w:firstLine="0"/>
-              <w:rPr>
-                <w:rFonts w:hint="eastAsia"/>
-              </w:rPr>
             </w:pPr>
             <w:r>
               <w:rPr>
@@ -1065,7 +1371,15 @@
               <w:t>提前</w:t>
             </w:r>
             <w:r>
-              <w:t xml:space="preserve">查DramCache </w:t>
+              <w:t>查</w:t>
+            </w:r>
+            <w:proofErr w:type="spellStart"/>
+            <w:r>
+              <w:t>DramCache</w:t>
+            </w:r>
+            <w:proofErr w:type="spellEnd"/>
+            <w:r>
+              <w:t xml:space="preserve"> </w:t>
             </w:r>
             <w:r>
               <w:t>T</w:t>
@@ -1085,8 +1399,6 @@
               </w:rPr>
               <w:t>延迟</w:t>
             </w:r>
-            <w:bookmarkStart w:id="0" w:name="_GoBack"/>
-            <w:bookmarkEnd w:id="0"/>
           </w:p>
         </w:tc>
         <w:tc>
@@ -1163,7 +1475,14 @@
               <w:rPr>
                 <w:rFonts w:hint="eastAsia"/>
               </w:rPr>
-              <w:t>通过预取器</w:t>
+              <w:t>通过预取</w:t>
+            </w:r>
+            <w:proofErr w:type="gramStart"/>
+            <w:r>
+              <w:rPr>
+                <w:rFonts w:hint="eastAsia"/>
+              </w:rPr>
+              <w:t>器</w:t>
             </w:r>
             <w:r>
               <w:rPr>
@@ -1171,6 +1490,7 @@
               </w:rPr>
               <w:t>充分</w:t>
             </w:r>
+            <w:proofErr w:type="gramEnd"/>
             <w:r>
               <w:t>利用片外DRAM</w:t>
             </w:r>
@@ -1244,9 +1564,6 @@
             <w:pPr>
               <w:pStyle w:val="ListParagraph"/>
               <w:ind w:firstLineChars="0" w:firstLine="0"/>
-              <w:rPr>
-                <w:rFonts w:hint="eastAsia"/>
-              </w:rPr>
             </w:pPr>
             <w:r>
               <w:rPr>
@@ -1255,7 +1572,15 @@
               <w:t>预取</w:t>
             </w:r>
             <w:r>
-              <w:t>时，先区分片上DramCache是不</w:t>
+              <w:t>时，先区分片上</w:t>
+            </w:r>
+            <w:proofErr w:type="spellStart"/>
+            <w:r>
+              <w:t>DramCache</w:t>
+            </w:r>
+            <w:proofErr w:type="spellEnd"/>
+            <w:r>
+              <w:t>是不</w:t>
             </w:r>
             <w:r>
               <w:rPr>
@@ -1276,6 +1601,286 @@
         <w:ind w:left="360" w:firstLineChars="0" w:firstLine="0"/>
       </w:pPr>
     </w:p>
+    <w:tbl>
+      <w:tblPr>
+        <w:tblStyle w:val="TableGrid"/>
+        <w:tblW w:w="8770" w:type="dxa"/>
+        <w:tblInd w:w="360" w:type="dxa"/>
+        <w:tblLook w:val="04A0" w:firstRow="1" w:lastRow="0" w:firstColumn="1" w:lastColumn="0" w:noHBand="0" w:noVBand="1"/>
+      </w:tblPr>
+      <w:tblGrid>
+        <w:gridCol w:w="1507"/>
+        <w:gridCol w:w="1504"/>
+        <w:gridCol w:w="1504"/>
+        <w:gridCol w:w="1063"/>
+        <w:gridCol w:w="1064"/>
+        <w:gridCol w:w="1064"/>
+        <w:gridCol w:w="1064"/>
+      </w:tblGrid>
+      <w:tr>
+        <w:trPr>
+          <w:trHeight w:val="650"/>
+        </w:trPr>
+        <w:tc>
+          <w:tcPr>
+            <w:tcW w:w="1507" w:type="dxa"/>
+          </w:tcPr>
+          <w:p>
+            <w:pPr>
+              <w:pStyle w:val="ListParagraph"/>
+              <w:ind w:firstLineChars="0" w:firstLine="0"/>
+            </w:pPr>
+            <w:r>
+              <w:t>F</w:t>
+            </w:r>
+            <w:r>
+              <w:rPr>
+                <w:rFonts w:hint="eastAsia"/>
+              </w:rPr>
+              <w:t>ootprint</w:t>
+            </w:r>
+            <w:r>
+              <w:t xml:space="preserve"> cache way selection</w:t>
+            </w:r>
+          </w:p>
+        </w:tc>
+        <w:tc>
+          <w:tcPr>
+            <w:tcW w:w="1504" w:type="dxa"/>
+          </w:tcPr>
+          <w:p>
+            <w:pPr>
+              <w:pStyle w:val="ListParagraph"/>
+              <w:ind w:firstLineChars="0" w:firstLine="0"/>
+            </w:pPr>
+            <w:r>
+              <w:t>F</w:t>
+            </w:r>
+            <w:r>
+              <w:rPr>
+                <w:rFonts w:hint="eastAsia"/>
+              </w:rPr>
+              <w:t>ootprint</w:t>
+            </w:r>
+            <w:r>
+              <w:t xml:space="preserve"> dirty bits</w:t>
+            </w:r>
+          </w:p>
+        </w:tc>
+        <w:tc>
+          <w:tcPr>
+            <w:tcW w:w="1504" w:type="dxa"/>
+          </w:tcPr>
+          <w:p>
+            <w:pPr>
+              <w:pStyle w:val="ListParagraph"/>
+              <w:ind w:firstLineChars="0" w:firstLine="0"/>
+            </w:pPr>
+            <w:r>
+              <w:t>Footprint V</w:t>
+            </w:r>
+            <w:r>
+              <w:rPr>
+                <w:rFonts w:hint="eastAsia"/>
+              </w:rPr>
+              <w:t xml:space="preserve">alid </w:t>
+            </w:r>
+            <w:r>
+              <w:t>bits</w:t>
+            </w:r>
+          </w:p>
+        </w:tc>
+        <w:tc>
+          <w:tcPr>
+            <w:tcW w:w="1063" w:type="dxa"/>
+          </w:tcPr>
+          <w:p>
+            <w:pPr>
+              <w:pStyle w:val="ListParagraph"/>
+              <w:ind w:firstLineChars="0" w:firstLine="0"/>
+            </w:pPr>
+          </w:p>
+        </w:tc>
+        <w:tc>
+          <w:tcPr>
+            <w:tcW w:w="1064" w:type="dxa"/>
+          </w:tcPr>
+          <w:p>
+            <w:pPr>
+              <w:pStyle w:val="ListParagraph"/>
+              <w:ind w:firstLineChars="0" w:firstLine="0"/>
+            </w:pPr>
+          </w:p>
+        </w:tc>
+        <w:tc>
+          <w:tcPr>
+            <w:tcW w:w="1064" w:type="dxa"/>
+          </w:tcPr>
+          <w:p>
+            <w:pPr>
+              <w:pStyle w:val="ListParagraph"/>
+              <w:ind w:firstLineChars="0" w:firstLine="0"/>
+            </w:pPr>
+          </w:p>
+        </w:tc>
+        <w:tc>
+          <w:tcPr>
+            <w:tcW w:w="1064" w:type="dxa"/>
+          </w:tcPr>
+          <w:p>
+            <w:pPr>
+              <w:pStyle w:val="ListParagraph"/>
+              <w:ind w:firstLineChars="0" w:firstLine="0"/>
+            </w:pPr>
+          </w:p>
+        </w:tc>
+      </w:tr>
+      <w:tr>
+        <w:trPr>
+          <w:trHeight w:val="208"/>
+        </w:trPr>
+        <w:tc>
+          <w:tcPr>
+            <w:tcW w:w="1507" w:type="dxa"/>
+          </w:tcPr>
+          <w:p>
+            <w:pPr>
+              <w:pStyle w:val="ListParagraph"/>
+              <w:ind w:firstLineChars="0" w:firstLine="0"/>
+            </w:pPr>
+            <w:r>
+              <w:rPr>
+                <w:rFonts w:hint="eastAsia"/>
+              </w:rPr>
+              <w:t>01</w:t>
+            </w:r>
+          </w:p>
+        </w:tc>
+        <w:tc>
+          <w:tcPr>
+            <w:tcW w:w="1504" w:type="dxa"/>
+          </w:tcPr>
+          <w:p>
+            <w:pPr>
+              <w:pStyle w:val="ListParagraph"/>
+              <w:ind w:firstLineChars="0" w:firstLine="0"/>
+            </w:pPr>
+            <w:r>
+              <w:t>[</w:t>
+            </w:r>
+            <w:r>
+              <w:rPr>
+                <w:rFonts w:hint="eastAsia"/>
+              </w:rPr>
+              <w:t>15:0]</w:t>
+            </w:r>
+          </w:p>
+        </w:tc>
+        <w:tc>
+          <w:tcPr>
+            <w:tcW w:w="1504" w:type="dxa"/>
+          </w:tcPr>
+          <w:p>
+            <w:pPr>
+              <w:pStyle w:val="ListParagraph"/>
+              <w:ind w:firstLineChars="0" w:firstLine="0"/>
+            </w:pPr>
+            <w:r>
+              <w:t>[</w:t>
+            </w:r>
+            <w:r>
+              <w:rPr>
+                <w:rFonts w:hint="eastAsia"/>
+              </w:rPr>
+              <w:t>15:0]</w:t>
+            </w:r>
+          </w:p>
+        </w:tc>
+        <w:tc>
+          <w:tcPr>
+            <w:tcW w:w="1063" w:type="dxa"/>
+          </w:tcPr>
+          <w:p>
+            <w:pPr>
+              <w:pStyle w:val="ListParagraph"/>
+              <w:ind w:firstLineChars="0" w:firstLine="0"/>
+            </w:pPr>
+            <w:r>
+              <w:t>W</w:t>
+            </w:r>
+            <w:r>
+              <w:rPr>
+                <w:rFonts w:hint="eastAsia"/>
+              </w:rPr>
+              <w:t>ay0</w:t>
+            </w:r>
+          </w:p>
+        </w:tc>
+        <w:tc>
+          <w:tcPr>
+            <w:tcW w:w="1064" w:type="dxa"/>
+          </w:tcPr>
+          <w:p>
+            <w:pPr>
+              <w:pStyle w:val="ListParagraph"/>
+              <w:ind w:firstLineChars="0" w:firstLine="0"/>
+            </w:pPr>
+            <w:r>
+              <w:t>W</w:t>
+            </w:r>
+            <w:r>
+              <w:rPr>
+                <w:rFonts w:hint="eastAsia"/>
+              </w:rPr>
+              <w:t>ay</w:t>
+            </w:r>
+            <w:r>
+              <w:t>1</w:t>
+            </w:r>
+          </w:p>
+        </w:tc>
+        <w:tc>
+          <w:tcPr>
+            <w:tcW w:w="1064" w:type="dxa"/>
+          </w:tcPr>
+          <w:p>
+            <w:pPr>
+              <w:pStyle w:val="ListParagraph"/>
+              <w:ind w:firstLineChars="0" w:firstLine="0"/>
+            </w:pPr>
+            <w:r>
+              <w:t>W</w:t>
+            </w:r>
+            <w:r>
+              <w:rPr>
+                <w:rFonts w:hint="eastAsia"/>
+              </w:rPr>
+              <w:t>ay2</w:t>
+            </w:r>
+          </w:p>
+        </w:tc>
+        <w:tc>
+          <w:tcPr>
+            <w:tcW w:w="1064" w:type="dxa"/>
+          </w:tcPr>
+          <w:p>
+            <w:pPr>
+              <w:pStyle w:val="ListParagraph"/>
+              <w:ind w:firstLineChars="0" w:firstLine="0"/>
+            </w:pPr>
+            <w:r>
+              <w:t>W</w:t>
+            </w:r>
+            <w:r>
+              <w:rPr>
+                <w:rFonts w:hint="eastAsia"/>
+              </w:rPr>
+              <w:t>ay3</w:t>
+            </w:r>
+          </w:p>
+        </w:tc>
+      </w:tr>
+    </w:tbl>
     <w:p>
       <w:pPr>
         <w:pStyle w:val="ListParagraph"/>
@@ -1318,7 +1923,23 @@
         <w:ind w:firstLineChars="0"/>
       </w:pPr>
       <w:r>
-        <w:t>如果页表信息里提示不在DramCache中，但是事实上在DramCache中，Banshee是否解决了这个问题？是否模拟</w:t>
+        <w:t>如果页表信息里提示不在</w:t>
+      </w:r>
+      <w:proofErr w:type="spellStart"/>
+      <w:r>
+        <w:t>DramCache</w:t>
+      </w:r>
+      <w:proofErr w:type="spellEnd"/>
+      <w:r>
+        <w:t>中，但是事实上在</w:t>
+      </w:r>
+      <w:proofErr w:type="spellStart"/>
+      <w:r>
+        <w:t>DramCache</w:t>
+      </w:r>
+      <w:proofErr w:type="spellEnd"/>
+      <w:r>
+        <w:t>中，Banshee是否解决了这个问题？是否模拟</w:t>
       </w:r>
       <w:r>
         <w:rPr>
@@ -1336,7 +1957,23 @@
         <w:t>也就是</w:t>
       </w:r>
       <w:r>
-        <w:t>通过页表发现DramCache miss，但是数据确实在DramCache中，</w:t>
+        <w:t>通过页表发现</w:t>
+      </w:r>
+      <w:proofErr w:type="spellStart"/>
+      <w:r>
+        <w:t>DramCache</w:t>
+      </w:r>
+      <w:proofErr w:type="spellEnd"/>
+      <w:r>
+        <w:t xml:space="preserve"> miss，但是数据确实在</w:t>
+      </w:r>
+      <w:proofErr w:type="spellStart"/>
+      <w:r>
+        <w:t>DramCache</w:t>
+      </w:r>
+      <w:proofErr w:type="spellEnd"/>
+      <w:r>
+        <w:t>中，</w:t>
       </w:r>
     </w:p>
     <w:p>
@@ -1348,6 +1985,7 @@
         </w:numPr>
         <w:ind w:firstLineChars="0"/>
       </w:pPr>
+      <w:proofErr w:type="spellStart"/>
       <w:r>
         <w:t>T</w:t>
       </w:r>
@@ -1355,7 +1993,14 @@
         <w:rPr>
           <w:rFonts w:hint="eastAsia"/>
         </w:rPr>
-        <w:t>agbuffer清空</w:t>
+        <w:t>agbuffer</w:t>
+      </w:r>
+      <w:proofErr w:type="spellEnd"/>
+      <w:r>
+        <w:rPr>
+          <w:rFonts w:hint="eastAsia"/>
+        </w:rPr>
+        <w:t>清空</w:t>
       </w:r>
       <w:r>
         <w:t>的延迟如何计算的？</w:t>
@@ -1386,8 +2031,13 @@
         <w:t>TLB</w:t>
       </w:r>
       <w:r>
-        <w:t xml:space="preserve"> shootdown</w:t>
-      </w:r>
+        <w:t xml:space="preserve"> </w:t>
+      </w:r>
+      <w:proofErr w:type="spellStart"/>
+      <w:r>
+        <w:t>shootdown</w:t>
+      </w:r>
+      <w:proofErr w:type="spellEnd"/>
       <w:r>
         <w:rPr>
           <w:rFonts w:hint="eastAsia"/>
@@ -1397,6 +2047,17 @@
       <w:r>
         <w:t>代价在哪里模拟的？</w:t>
       </w:r>
+    </w:p>
+    <w:bookmarkEnd w:id="0"/>
+    <w:p>
+      <w:pPr>
+        <w:pStyle w:val="ListParagraph"/>
+        <w:numPr>
+          <w:ilvl w:val="0"/>
+          <w:numId w:val="1"/>
+        </w:numPr>
+        <w:ind w:firstLineChars="0"/>
+      </w:pPr>
     </w:p>
     <w:sectPr>
       <w:pgSz w:w="11906" w:h="16838"/>
@@ -2268,7 +2929,7 @@
 </file>
 
 <file path=customXml/itemProps1.xml><?xml version="1.0" encoding="utf-8"?>
-<ds:datastoreItem xmlns:ds="http://schemas.openxmlformats.org/officeDocument/2006/customXml" ds:itemID="{12C11A57-CBBB-42A1-A978-1471A1064A97}">
+<ds:datastoreItem xmlns:ds="http://schemas.openxmlformats.org/officeDocument/2006/customXml" ds:itemID="{85C02DE7-57AF-4F2E-90A2-2806B0B64BB4}">
   <ds:schemaRefs>
     <ds:schemaRef ds:uri="http://schemas.openxmlformats.org/officeDocument/2006/bibliography"/>
   </ds:schemaRefs>

</xml_diff>